<commit_message>
første utkast av ferdig database struktur
Det finnes nå ish komplett database struktur som skal brukes. Det mangle nå muligheten til å gå tilbake, noe som fikses enkelt.
</commit_message>
<xml_diff>
--- a/requirements.docx
+++ b/requirements.docx
@@ -113,6 +113,11 @@
     <w:p>
       <w:r>
         <w:t>Det skal ikke utvikles noe bakend for administrasjon</w:t>
+      </w:r>
+    </w:p>
+    <w:p>
+      <w:r>
+        <w:t>Brukeren skal ikke kunne kjøpe billett dersom den er ikke voksen</w:t>
       </w:r>
     </w:p>
     <w:p>

</xml_diff>